<commit_message>
Updated assignment doc with corrections
</commit_message>
<xml_diff>
--- a/Linux Basic Assignment.docx
+++ b/Linux Basic Assignment.docx
@@ -22,17 +22,8 @@
       </w:r>
     </w:p>
     <w:p>
-      <w:proofErr w:type="spellStart"/>
-      <w:r>
-        <w:t>mkdir</w:t>
-      </w:r>
-      <w:proofErr w:type="spellEnd"/>
-      <w:r>
-        <w:t xml:space="preserve"> </w:t>
-      </w:r>
-      <w:proofErr w:type="spellStart"/>
-      <w:r>
-        <w:t>test</w:t>
+      <w:r>
+        <w:t>mkdir test</w:t>
       </w:r>
       <w:r>
         <w:t>_</w:t>
@@ -40,17 +31,11 @@
       <w:r>
         <w:t>dir</w:t>
       </w:r>
-      <w:proofErr w:type="spellEnd"/>
-    </w:p>
-    <w:p>
-      <w:r>
-        <w:t xml:space="preserve">cd </w:t>
-      </w:r>
-      <w:proofErr w:type="spellStart"/>
-      <w:r>
-        <w:t>test_dir</w:t>
-      </w:r>
-      <w:proofErr w:type="spellEnd"/>
+    </w:p>
+    <w:p>
+      <w:r>
+        <w:t>cd test_dir</w:t>
+      </w:r>
     </w:p>
     <w:p>
       <w:r>
@@ -70,23 +55,7 @@
     </w:p>
     <w:p>
       <w:r>
-        <w:t xml:space="preserve">- </w:t>
-      </w:r>
-      <w:proofErr w:type="spellStart"/>
-      <w:r>
-        <w:t>mkdir</w:t>
-      </w:r>
-      <w:proofErr w:type="spellEnd"/>
-      <w:r>
-        <w:t xml:space="preserve"> creates a directory named </w:t>
-      </w:r>
-      <w:proofErr w:type="spellStart"/>
-      <w:r>
-        <w:t>test_dir</w:t>
-      </w:r>
-      <w:proofErr w:type="spellEnd"/>
-      <w:r>
-        <w:t>.</w:t>
+        <w:t>- mkdir creates a directory named test_dir.</w:t>
       </w:r>
     </w:p>
     <w:p>
@@ -373,24 +342,14 @@
     </w:p>
     <w:p>
       <w:r>
-        <w:t xml:space="preserve">zip -r test_dir.zip </w:t>
-      </w:r>
-      <w:proofErr w:type="spellStart"/>
-      <w:r>
-        <w:t>test_dir</w:t>
-      </w:r>
-      <w:proofErr w:type="spellEnd"/>
+        <w:t>zip -r test_dir.zip test_dir</w:t>
+      </w:r>
     </w:p>
     <w:p/>
     <w:p>
       <w:r>
-        <w:t xml:space="preserve">unzip test_dir.zip -d </w:t>
-      </w:r>
-      <w:proofErr w:type="spellStart"/>
-      <w:r>
-        <w:t>unzipped_dir</w:t>
-      </w:r>
-      <w:proofErr w:type="spellEnd"/>
+        <w:t>unzip test_dir.zip -d unzipped_dir</w:t>
+      </w:r>
     </w:p>
     <w:p>
       <w:r>
@@ -443,15 +402,7 @@
     </w:p>
     <w:p>
       <w:r>
-        <w:t xml:space="preserve">- unzip extracts the files into </w:t>
-      </w:r>
-      <w:proofErr w:type="spellStart"/>
-      <w:r>
-        <w:t>unzipped_dir</w:t>
-      </w:r>
-      <w:proofErr w:type="spellEnd"/>
-      <w:r>
-        <w:t>.</w:t>
+        <w:t>- unzip extracts the files into unzipped_dir.</w:t>
       </w:r>
     </w:p>
     <w:p>
@@ -466,13 +417,8 @@
       </w:r>
     </w:p>
     <w:p>
-      <w:proofErr w:type="spellStart"/>
-      <w:r>
-        <w:t>wget</w:t>
-      </w:r>
-      <w:proofErr w:type="spellEnd"/>
-      <w:r>
-        <w:t xml:space="preserve"> </w:t>
+      <w:r>
+        <w:t xml:space="preserve">wget </w:t>
       </w:r>
       <w:hyperlink r:id="rId10" w:history="1">
         <w:r>
@@ -484,13 +430,8 @@
       </w:hyperlink>
     </w:p>
     <w:p>
-      <w:proofErr w:type="spellStart"/>
-      <w:r>
-        <w:t>wget</w:t>
-      </w:r>
-      <w:proofErr w:type="spellEnd"/>
-      <w:r>
-        <w:t xml:space="preserve"> https://www.gnu.org/licenses/gpl-3.0.txt</w:t>
+      <w:r>
+        <w:t>wget https://www.gnu.org/licenses/gpl-3.0.txt</w:t>
       </w:r>
     </w:p>
     <w:p>
@@ -539,15 +480,7 @@
     </w:p>
     <w:p>
       <w:r>
-        <w:t xml:space="preserve">- </w:t>
-      </w:r>
-      <w:proofErr w:type="spellStart"/>
-      <w:r>
-        <w:t>wget</w:t>
-      </w:r>
-      <w:proofErr w:type="spellEnd"/>
-      <w:r>
-        <w:t xml:space="preserve"> downloads files directly from the internet.</w:t>
+        <w:t>- wget downloads files directly from the internet.</w:t>
       </w:r>
     </w:p>
     <w:p>
@@ -566,13 +499,8 @@
       </w:r>
     </w:p>
     <w:p>
-      <w:proofErr w:type="spellStart"/>
-      <w:r>
-        <w:t>chmod</w:t>
-      </w:r>
-      <w:proofErr w:type="spellEnd"/>
-      <w:r>
-        <w:t xml:space="preserve"> 444 secure.txt</w:t>
+      <w:r>
+        <w:t>chmod 444 secure.txt</w:t>
       </w:r>
     </w:p>
     <w:p>
@@ -621,15 +549,7 @@
     </w:p>
     <w:p>
       <w:r>
-        <w:t xml:space="preserve">- </w:t>
-      </w:r>
-      <w:proofErr w:type="spellStart"/>
-      <w:r>
-        <w:t>chmod</w:t>
-      </w:r>
-      <w:proofErr w:type="spellEnd"/>
-      <w:r>
-        <w:t xml:space="preserve"> 444 makes the file read-only for owner, group, and others.</w:t>
+        <w:t>- chmod 444 makes the file read-only for owner, group, and others.</w:t>
       </w:r>
     </w:p>
     <w:p/>
@@ -645,21 +565,13 @@
     </w:p>
     <w:p>
       <w:r>
-        <w:t>export MY_VAR</w:t>
-      </w:r>
-      <w:proofErr w:type="gramStart"/>
-      <w:r>
-        <w:t>=</w:t>
+        <w:t>export MY_VAR=</w:t>
       </w:r>
       <w:r>
         <w:t>”</w:t>
       </w:r>
       <w:r>
-        <w:t>Hello</w:t>
-      </w:r>
-      <w:proofErr w:type="gramEnd"/>
-      <w:r>
-        <w:t>, Linux!</w:t>
+        <w:t>Hello, Linux!</w:t>
       </w:r>
       <w:r>
         <w:t>”</w:t>
@@ -703,6 +615,15 @@
             </a:graphic>
           </wp:inline>
         </w:drawing>
+      </w:r>
+    </w:p>
+    <w:p/>
+    <w:p>
+      <w:r>
+        <w:t xml:space="preserve">Git: </w:t>
+      </w:r>
+      <w:r>
+        <w:t>https://github.com/techmsq/Linux-assignment</w:t>
       </w:r>
     </w:p>
     <w:sectPr>

</xml_diff>